<commit_message>
-Now generates warning log for flagged boxes -Minor tweaks and reformatting
</commit_message>
<xml_diff>
--- a/templates/DRF.docx
+++ b/templates/DRF.docx
@@ -240,7 +240,7 @@
                 <w:sz w:val="22"/>
                 <w:szCs w:val="22"/>
               </w:rPr>
-              <w:t xml:space="preserve">    </w:t>
+              <w:t xml:space="preserve">  </w:t>
             </w:r>
             <w:r>
               <w:rPr>
@@ -283,7 +283,7 @@
                 <w:sz w:val="22"/>
                 <w:szCs w:val="22"/>
               </w:rPr>
-              <w:t xml:space="preserve">    </w:t>
+              <w:t xml:space="preserve">  </w:t>
             </w:r>
             <w:r>
               <w:rPr>
@@ -371,7 +371,7 @@
                 <w:sz w:val="22"/>
                 <w:szCs w:val="22"/>
               </w:rPr>
-              <w:t xml:space="preserve">     </w:t>
+              <w:t xml:space="preserve">  </w:t>
             </w:r>
             <w:r>
               <w:rPr>
@@ -491,7 +491,7 @@
                 <w:sz w:val="22"/>
                 <w:szCs w:val="22"/>
               </w:rPr>
-              <w:t xml:space="preserve">    </w:t>
+              <w:t xml:space="preserve">  </w:t>
             </w:r>
             <w:r>
               <w:rPr>
@@ -577,7 +577,7 @@
                 <w:sz w:val="22"/>
                 <w:szCs w:val="22"/>
               </w:rPr>
-              <w:t xml:space="preserve">    </w:t>
+              <w:t xml:space="preserve">  </w:t>
             </w:r>
             <w:r>
               <w:rPr>
@@ -636,15 +636,7 @@
                 <w:sz w:val="22"/>
                 <w:szCs w:val="22"/>
               </w:rPr>
-              <w:t>:</w:t>
-            </w:r>
-            <w:r>
-              <w:rPr>
-                <w:b/>
-                <w:sz w:val="22"/>
-                <w:szCs w:val="22"/>
-              </w:rPr>
-              <w:t xml:space="preserve">    </w:t>
+              <w:t xml:space="preserve">:  </w:t>
             </w:r>
             <w:r>
               <w:rPr>
@@ -763,7 +755,7 @@
                 <w:sz w:val="22"/>
                 <w:szCs w:val="22"/>
               </w:rPr>
-              <w:t xml:space="preserve">    </w:t>
+              <w:t xml:space="preserve">  </w:t>
             </w:r>
             <w:r>
               <w:rPr>
@@ -827,7 +819,7 @@
                 <w:sz w:val="22"/>
                 <w:szCs w:val="22"/>
               </w:rPr>
-              <w:t xml:space="preserve">    </w:t>
+              <w:t xml:space="preserve">  </w:t>
             </w:r>
             <w:r>
               <w:rPr>
@@ -1506,85 +1498,7 @@
                 <w:sz w:val="22"/>
                 <w:szCs w:val="22"/>
               </w:rPr>
-              <w:fldChar w:fldCharType="begin">
-                <w:ffData>
-                  <w:name w:val="Text10"/>
-                  <w:enabled/>
-                  <w:calcOnExit w:val="0"/>
-                  <w:textInput/>
-                </w:ffData>
-              </w:fldChar>
-            </w:r>
-            <w:r>
-              <w:rPr>
-                <w:b/>
-                <w:sz w:val="22"/>
-                <w:szCs w:val="22"/>
-              </w:rPr>
-              <w:instrText xml:space="preserve"> FORMTEXT </w:instrText>
-            </w:r>
-            <w:r>
-              <w:rPr>
-                <w:b/>
-                <w:sz w:val="22"/>
-                <w:szCs w:val="22"/>
-              </w:rPr>
-            </w:r>
-            <w:r>
-              <w:rPr>
-                <w:b/>
-                <w:sz w:val="22"/>
-                <w:szCs w:val="22"/>
-              </w:rPr>
-              <w:fldChar w:fldCharType="separate"/>
-            </w:r>
-            <w:r>
-              <w:rPr>
-                <w:b/>
-                <w:sz w:val="22"/>
-                <w:szCs w:val="22"/>
-              </w:rPr>
-              <w:t> </w:t>
-            </w:r>
-            <w:r>
-              <w:rPr>
-                <w:b/>
-                <w:sz w:val="22"/>
-                <w:szCs w:val="22"/>
-              </w:rPr>
-              <w:t> </w:t>
-            </w:r>
-            <w:r>
-              <w:rPr>
-                <w:b/>
-                <w:sz w:val="22"/>
-                <w:szCs w:val="22"/>
-              </w:rPr>
-              <w:t> </w:t>
-            </w:r>
-            <w:r>
-              <w:rPr>
-                <w:b/>
-                <w:sz w:val="22"/>
-                <w:szCs w:val="22"/>
-              </w:rPr>
-              <w:t> </w:t>
-            </w:r>
-            <w:r>
-              <w:rPr>
-                <w:b/>
-                <w:sz w:val="22"/>
-                <w:szCs w:val="22"/>
-              </w:rPr>
-              <w:t> </w:t>
-            </w:r>
-            <w:r>
-              <w:rPr>
-                <w:b/>
-                <w:sz w:val="22"/>
-                <w:szCs w:val="22"/>
-              </w:rPr>
-              <w:fldChar w:fldCharType="end"/>
+              <w:t xml:space="preserve">  </w:t>
             </w:r>
             <w:r>
               <w:rPr>
@@ -1609,16 +1523,8 @@
         <w:rPr>
           <w:b/>
         </w:rPr>
-        <w:t xml:space="preserve">Designated Records Officer (DRO) Name, please </w:t>
-      </w:r>
-      <w:proofErr w:type="gramStart"/>
-      <w:r>
-        <w:rPr>
-          <w:b/>
-        </w:rPr>
-        <w:t>print</w:t>
-      </w:r>
-      <w:proofErr w:type="gramEnd"/>
+        <w:t>Designated Records Officer (DRO) Name, please print</w:t>
+      </w:r>
     </w:p>
     <w:p>
       <w:pPr>
@@ -1832,85 +1738,7 @@
                 <w:sz w:val="22"/>
                 <w:szCs w:val="22"/>
               </w:rPr>
-              <w:fldChar w:fldCharType="begin">
-                <w:ffData>
-                  <w:name w:val="Text10"/>
-                  <w:enabled/>
-                  <w:calcOnExit w:val="0"/>
-                  <w:textInput/>
-                </w:ffData>
-              </w:fldChar>
-            </w:r>
-            <w:r>
-              <w:rPr>
-                <w:b/>
-                <w:sz w:val="22"/>
-                <w:szCs w:val="22"/>
-              </w:rPr>
-              <w:instrText xml:space="preserve"> FORMTEXT </w:instrText>
-            </w:r>
-            <w:r>
-              <w:rPr>
-                <w:b/>
-                <w:sz w:val="22"/>
-                <w:szCs w:val="22"/>
-              </w:rPr>
-            </w:r>
-            <w:r>
-              <w:rPr>
-                <w:b/>
-                <w:sz w:val="22"/>
-                <w:szCs w:val="22"/>
-              </w:rPr>
-              <w:fldChar w:fldCharType="separate"/>
-            </w:r>
-            <w:r>
-              <w:rPr>
-                <w:b/>
-                <w:sz w:val="22"/>
-                <w:szCs w:val="22"/>
-              </w:rPr>
-              <w:t> </w:t>
-            </w:r>
-            <w:r>
-              <w:rPr>
-                <w:b/>
-                <w:sz w:val="22"/>
-                <w:szCs w:val="22"/>
-              </w:rPr>
-              <w:t> </w:t>
-            </w:r>
-            <w:r>
-              <w:rPr>
-                <w:b/>
-                <w:sz w:val="22"/>
-                <w:szCs w:val="22"/>
-              </w:rPr>
-              <w:t> </w:t>
-            </w:r>
-            <w:r>
-              <w:rPr>
-                <w:b/>
-                <w:sz w:val="22"/>
-                <w:szCs w:val="22"/>
-              </w:rPr>
-              <w:t> </w:t>
-            </w:r>
-            <w:r>
-              <w:rPr>
-                <w:b/>
-                <w:sz w:val="22"/>
-                <w:szCs w:val="22"/>
-              </w:rPr>
-              <w:t> </w:t>
-            </w:r>
-            <w:r>
-              <w:rPr>
-                <w:b/>
-                <w:sz w:val="22"/>
-                <w:szCs w:val="22"/>
-              </w:rPr>
-              <w:fldChar w:fldCharType="end"/>
+              <w:t xml:space="preserve">  </w:t>
             </w:r>
             <w:r>
               <w:rPr>
@@ -2095,7 +1923,7 @@
                 <w:sz w:val="22"/>
                 <w:szCs w:val="22"/>
               </w:rPr>
-              <w:t xml:space="preserve">     </w:t>
+              <w:t xml:space="preserve">  </w:t>
             </w:r>
             <w:r>
               <w:rPr>

</xml_diff>